<commit_message>
change the data dic by waseem and Gilana
</commit_message>
<xml_diff>
--- a/DOCS/Test Cases/Data Dictionary.docx
+++ b/DOCS/Test Cases/Data Dictionary.docx
@@ -12,13 +12,8 @@
     </w:p>
     <w:p>
       <w:r>
-        <w:t xml:space="preserve">Editor note: Add each attribute as a separate row. </w:t>
+        <w:t>Editor note: Add each attribute as a separate row. List boundary rules and other rules as separate lines.</w:t>
       </w:r>
-      <w:proofErr w:type="gramStart"/>
-      <w:r>
-        <w:t>List boundary rules and other rules as separate lines.</w:t>
-      </w:r>
-      <w:proofErr w:type="gramEnd"/>
     </w:p>
     <w:tbl>
       <w:tblPr>
@@ -179,11 +174,9 @@
             <w:pPr>
               <w:cnfStyle w:val="000000000000"/>
             </w:pPr>
-            <w:proofErr w:type="spellStart"/>
             <w:r>
               <w:t>Lastname</w:t>
             </w:r>
-            <w:proofErr w:type="spellEnd"/>
           </w:p>
         </w:tc>
         <w:tc>
@@ -337,6 +330,7 @@
         <w:tc>
           <w:tcPr>
             <w:tcW w:w="2872" w:type="dxa"/>
+            <w:vMerge w:val="restart"/>
           </w:tcPr>
           <w:p>
             <w:pPr>
@@ -401,6 +395,7 @@
         <w:tc>
           <w:tcPr>
             <w:tcW w:w="2872" w:type="dxa"/>
+            <w:vMerge/>
           </w:tcPr>
           <w:p>
             <w:pPr>
@@ -424,11 +419,9 @@
             <w:pPr>
               <w:cnfStyle w:val="000000000000"/>
             </w:pPr>
-            <w:proofErr w:type="spellStart"/>
             <w:r>
               <w:t>Forestfire</w:t>
             </w:r>
-            <w:proofErr w:type="spellEnd"/>
           </w:p>
         </w:tc>
       </w:tr>
@@ -441,7 +434,14 @@
             <w:cnfStyle w:val="001000000000"/>
             <w:tcW w:w="1458" w:type="dxa"/>
           </w:tcPr>
-          <w:p/>
+          <w:p>
+            <w:r>
+              <w:t>Map Location</w:t>
+            </w:r>
+            <w:r>
+              <w:t xml:space="preserve">                  </w:t>
+            </w:r>
+          </w:p>
         </w:tc>
         <w:tc>
           <w:tcPr>
@@ -451,6 +451,9 @@
             <w:pPr>
               <w:cnfStyle w:val="000000100000"/>
             </w:pPr>
+            <w:r>
+              <w:t>Location name</w:t>
+            </w:r>
           </w:p>
         </w:tc>
         <w:tc>
@@ -467,6 +470,14 @@
           <w:tcPr>
             <w:tcW w:w="2888" w:type="dxa"/>
           </w:tcPr>
+          <w:p>
+            <w:pPr>
+              <w:cnfStyle w:val="000000100000"/>
+            </w:pPr>
+            <w:r>
+              <w:t xml:space="preserve">It can be either combination of letters with space and number or only letters. </w:t>
+            </w:r>
+          </w:p>
           <w:p>
             <w:pPr>
               <w:cnfStyle w:val="000000100000"/>

</xml_diff>

<commit_message>
Change By Gilana and Waseem
</commit_message>
<xml_diff>
--- a/DOCS/Test Cases/Data Dictionary.docx
+++ b/DOCS/Test Cases/Data Dictionary.docx
@@ -22,8 +22,8 @@
         <w:tblLook w:val="04A0"/>
       </w:tblPr>
       <w:tblGrid>
-        <w:gridCol w:w="1458"/>
-        <w:gridCol w:w="1890"/>
+        <w:gridCol w:w="1548"/>
+        <w:gridCol w:w="1800"/>
         <w:gridCol w:w="2872"/>
         <w:gridCol w:w="2888"/>
       </w:tblGrid>
@@ -34,7 +34,7 @@
         <w:tc>
           <w:tcPr>
             <w:cnfStyle w:val="001000000000"/>
-            <w:tcW w:w="1458" w:type="dxa"/>
+            <w:tcW w:w="1548" w:type="dxa"/>
           </w:tcPr>
           <w:p>
             <w:r>
@@ -44,7 +44,7 @@
         </w:tc>
         <w:tc>
           <w:tcPr>
-            <w:tcW w:w="1890" w:type="dxa"/>
+            <w:tcW w:w="1800" w:type="dxa"/>
           </w:tcPr>
           <w:p>
             <w:pPr>
@@ -92,7 +92,7 @@
         <w:tc>
           <w:tcPr>
             <w:cnfStyle w:val="001000000000"/>
-            <w:tcW w:w="1458" w:type="dxa"/>
+            <w:tcW w:w="1548" w:type="dxa"/>
             <w:vMerge w:val="restart"/>
           </w:tcPr>
           <w:p>
@@ -103,7 +103,7 @@
         </w:tc>
         <w:tc>
           <w:tcPr>
-            <w:tcW w:w="1890" w:type="dxa"/>
+            <w:tcW w:w="1800" w:type="dxa"/>
           </w:tcPr>
           <w:p>
             <w:pPr>
@@ -161,14 +161,14 @@
         <w:tc>
           <w:tcPr>
             <w:cnfStyle w:val="001000000000"/>
-            <w:tcW w:w="1458" w:type="dxa"/>
+            <w:tcW w:w="1548" w:type="dxa"/>
             <w:vMerge/>
           </w:tcPr>
           <w:p/>
         </w:tc>
         <w:tc>
           <w:tcPr>
-            <w:tcW w:w="1890" w:type="dxa"/>
+            <w:tcW w:w="1800" w:type="dxa"/>
           </w:tcPr>
           <w:p>
             <w:pPr>
@@ -220,14 +220,14 @@
         <w:tc>
           <w:tcPr>
             <w:cnfStyle w:val="001000000000"/>
-            <w:tcW w:w="1458" w:type="dxa"/>
+            <w:tcW w:w="1548" w:type="dxa"/>
             <w:vMerge/>
           </w:tcPr>
           <w:p/>
         </w:tc>
         <w:tc>
           <w:tcPr>
-            <w:tcW w:w="1890" w:type="dxa"/>
+            <w:tcW w:w="1800" w:type="dxa"/>
           </w:tcPr>
           <w:p>
             <w:pPr>
@@ -263,14 +263,14 @@
         <w:tc>
           <w:tcPr>
             <w:cnfStyle w:val="001000000000"/>
-            <w:tcW w:w="1458" w:type="dxa"/>
+            <w:tcW w:w="1548" w:type="dxa"/>
             <w:vMerge/>
           </w:tcPr>
           <w:p/>
         </w:tc>
         <w:tc>
           <w:tcPr>
-            <w:tcW w:w="1890" w:type="dxa"/>
+            <w:tcW w:w="1800" w:type="dxa"/>
           </w:tcPr>
           <w:p>
             <w:pPr>
@@ -306,7 +306,7 @@
         <w:tc>
           <w:tcPr>
             <w:cnfStyle w:val="001000000000"/>
-            <w:tcW w:w="1458" w:type="dxa"/>
+            <w:tcW w:w="1548" w:type="dxa"/>
           </w:tcPr>
           <w:p>
             <w:r>
@@ -316,7 +316,7 @@
         </w:tc>
         <w:tc>
           <w:tcPr>
-            <w:tcW w:w="1890" w:type="dxa"/>
+            <w:tcW w:w="1800" w:type="dxa"/>
           </w:tcPr>
           <w:p>
             <w:pPr>
@@ -375,13 +375,13 @@
         <w:tc>
           <w:tcPr>
             <w:cnfStyle w:val="001000000000"/>
-            <w:tcW w:w="1458" w:type="dxa"/>
+            <w:tcW w:w="1548" w:type="dxa"/>
           </w:tcPr>
           <w:p/>
         </w:tc>
         <w:tc>
           <w:tcPr>
-            <w:tcW w:w="1890" w:type="dxa"/>
+            <w:tcW w:w="1800" w:type="dxa"/>
           </w:tcPr>
           <w:p>
             <w:pPr>
@@ -389,6 +389,24 @@
             </w:pPr>
             <w:r>
               <w:t>Crisis Type</w:t>
+            </w:r>
+          </w:p>
+          <w:p>
+            <w:pPr>
+              <w:cnfStyle w:val="000000000000"/>
+            </w:pPr>
+          </w:p>
+          <w:p>
+            <w:pPr>
+              <w:cnfStyle w:val="000000000000"/>
+            </w:pPr>
+          </w:p>
+          <w:p>
+            <w:pPr>
+              <w:cnfStyle w:val="000000000000"/>
+            </w:pPr>
+            <w:r>
+              <w:t>Information</w:t>
             </w:r>
           </w:p>
         </w:tc>
@@ -421,6 +439,19 @@
             </w:pPr>
             <w:r>
               <w:t>Forestfire</w:t>
+            </w:r>
+          </w:p>
+          <w:p>
+            <w:pPr>
+              <w:cnfStyle w:val="000000000000"/>
+            </w:pPr>
+          </w:p>
+          <w:p>
+            <w:pPr>
+              <w:cnfStyle w:val="000000000000"/>
+            </w:pPr>
+            <w:r>
+              <w:t>Must start with a letter</w:t>
             </w:r>
           </w:p>
         </w:tc>
@@ -432,7 +463,7 @@
         <w:tc>
           <w:tcPr>
             <w:cnfStyle w:val="001000000000"/>
-            <w:tcW w:w="1458" w:type="dxa"/>
+            <w:tcW w:w="1548" w:type="dxa"/>
           </w:tcPr>
           <w:p>
             <w:r>
@@ -445,7 +476,7 @@
         </w:tc>
         <w:tc>
           <w:tcPr>
-            <w:tcW w:w="1890" w:type="dxa"/>
+            <w:tcW w:w="1800" w:type="dxa"/>
           </w:tcPr>
           <w:p>
             <w:pPr>
@@ -464,6 +495,25 @@
             <w:pPr>
               <w:cnfStyle w:val="000000100000"/>
             </w:pPr>
+            <w:r>
+              <w:t>Letters</w:t>
+            </w:r>
+          </w:p>
+          <w:p>
+            <w:pPr>
+              <w:cnfStyle w:val="000000100000"/>
+            </w:pPr>
+            <w:r>
+              <w:t>Numbers</w:t>
+            </w:r>
+          </w:p>
+          <w:p>
+            <w:pPr>
+              <w:cnfStyle w:val="000000100000"/>
+            </w:pPr>
+            <w:r>
+              <w:t>Letters and Numbers</w:t>
+            </w:r>
           </w:p>
         </w:tc>
         <w:tc>
@@ -489,14 +539,81 @@
         <w:tc>
           <w:tcPr>
             <w:cnfStyle w:val="001000000000"/>
-            <w:tcW w:w="1458" w:type="dxa"/>
-          </w:tcPr>
-          <w:p/>
-        </w:tc>
-        <w:tc>
-          <w:tcPr>
-            <w:tcW w:w="1890" w:type="dxa"/>
-          </w:tcPr>
+            <w:tcW w:w="1548" w:type="dxa"/>
+          </w:tcPr>
+          <w:p>
+            <w:r>
+              <w:t>Incident</w:t>
+            </w:r>
+          </w:p>
+        </w:tc>
+        <w:tc>
+          <w:tcPr>
+            <w:tcW w:w="1800" w:type="dxa"/>
+          </w:tcPr>
+          <w:p>
+            <w:pPr>
+              <w:cnfStyle w:val="000000000000"/>
+            </w:pPr>
+            <w:r>
+              <w:t>Incident Name</w:t>
+            </w:r>
+          </w:p>
+          <w:p>
+            <w:pPr>
+              <w:cnfStyle w:val="000000000000"/>
+            </w:pPr>
+          </w:p>
+          <w:p>
+            <w:pPr>
+              <w:cnfStyle w:val="000000000000"/>
+            </w:pPr>
+          </w:p>
+          <w:p>
+            <w:pPr>
+              <w:cnfStyle w:val="000000000000"/>
+            </w:pPr>
+          </w:p>
+          <w:p>
+            <w:pPr>
+              <w:cnfStyle w:val="000000000000"/>
+            </w:pPr>
+            <w:r>
+              <w:t>Incident Type</w:t>
+            </w:r>
+          </w:p>
+          <w:p>
+            <w:pPr>
+              <w:cnfStyle w:val="000000000000"/>
+            </w:pPr>
+          </w:p>
+          <w:p>
+            <w:pPr>
+              <w:cnfStyle w:val="000000000000"/>
+            </w:pPr>
+            <w:r>
+              <w:t>Information</w:t>
+            </w:r>
+          </w:p>
+          <w:p>
+            <w:pPr>
+              <w:cnfStyle w:val="000000000000"/>
+            </w:pPr>
+          </w:p>
+          <w:p>
+            <w:pPr>
+              <w:cnfStyle w:val="000000000000"/>
+            </w:pPr>
+            <w:r>
+              <w:t>Amount</w:t>
+            </w:r>
+            <w:r>
+              <w:t xml:space="preserve"> in the need list</w:t>
+            </w:r>
+            <w:r>
+              <w:t xml:space="preserve">                                        </w:t>
+            </w:r>
+          </w:p>
           <w:p>
             <w:pPr>
               <w:cnfStyle w:val="000000000000"/>
@@ -511,6 +628,55 @@
             <w:pPr>
               <w:cnfStyle w:val="000000000000"/>
             </w:pPr>
+            <w:r>
+              <w:t>Min 3 letters</w:t>
+            </w:r>
+          </w:p>
+          <w:p>
+            <w:pPr>
+              <w:cnfStyle w:val="000000000000"/>
+            </w:pPr>
+            <w:r>
+              <w:t>Max 30 letters</w:t>
+            </w:r>
+          </w:p>
+          <w:p>
+            <w:pPr>
+              <w:cnfStyle w:val="000000000000"/>
+            </w:pPr>
+          </w:p>
+          <w:p>
+            <w:pPr>
+              <w:cnfStyle w:val="000000000000"/>
+            </w:pPr>
+          </w:p>
+          <w:p>
+            <w:pPr>
+              <w:cnfStyle w:val="000000000000"/>
+            </w:pPr>
+          </w:p>
+          <w:p>
+            <w:pPr>
+              <w:cnfStyle w:val="000000000000"/>
+            </w:pPr>
+          </w:p>
+          <w:p>
+            <w:pPr>
+              <w:cnfStyle w:val="000000000000"/>
+            </w:pPr>
+          </w:p>
+          <w:p>
+            <w:pPr>
+              <w:cnfStyle w:val="000000000000"/>
+            </w:pPr>
+          </w:p>
+          <w:p>
+            <w:pPr>
+              <w:cnfStyle w:val="000000000000"/>
+            </w:pPr>
+            <w:r>
+              <w:t>N/A</w:t>
+            </w:r>
           </w:p>
         </w:tc>
         <w:tc>
@@ -521,6 +687,57 @@
             <w:pPr>
               <w:cnfStyle w:val="000000000000"/>
             </w:pPr>
+            <w:r>
+              <w:t>Must start with a letter</w:t>
+            </w:r>
+          </w:p>
+          <w:p>
+            <w:pPr>
+              <w:cnfStyle w:val="000000000000"/>
+            </w:pPr>
+            <w:r>
+              <w:t>Can not contain special characters</w:t>
+            </w:r>
+          </w:p>
+          <w:p>
+            <w:pPr>
+              <w:cnfStyle w:val="000000000000"/>
+            </w:pPr>
+          </w:p>
+          <w:p>
+            <w:pPr>
+              <w:cnfStyle w:val="000000000000"/>
+            </w:pPr>
+          </w:p>
+          <w:p>
+            <w:pPr>
+              <w:cnfStyle w:val="000000000000"/>
+            </w:pPr>
+          </w:p>
+          <w:p>
+            <w:pPr>
+              <w:cnfStyle w:val="000000000000"/>
+            </w:pPr>
+            <w:r>
+              <w:t>Must start with a letter</w:t>
+            </w:r>
+          </w:p>
+          <w:p>
+            <w:pPr>
+              <w:cnfStyle w:val="000000000000"/>
+            </w:pPr>
+          </w:p>
+          <w:p>
+            <w:pPr>
+              <w:cnfStyle w:val="000000000000"/>
+              <w:rPr>
+                <w:b/>
+                <w:bCs/>
+              </w:rPr>
+            </w:pPr>
+            <w:r>
+              <w:t>Must enter number</w:t>
+            </w:r>
           </w:p>
         </w:tc>
       </w:tr>
@@ -531,13 +748,13 @@
         <w:tc>
           <w:tcPr>
             <w:cnfStyle w:val="001000000000"/>
-            <w:tcW w:w="1458" w:type="dxa"/>
+            <w:tcW w:w="1548" w:type="dxa"/>
           </w:tcPr>
           <w:p/>
         </w:tc>
         <w:tc>
           <w:tcPr>
-            <w:tcW w:w="1890" w:type="dxa"/>
+            <w:tcW w:w="1800" w:type="dxa"/>
           </w:tcPr>
           <w:p>
             <w:pPr>

</xml_diff>

<commit_message>
Add TC7-8-9-10-11-12 by Gilana and change Data Dictionary.docx
</commit_message>
<xml_diff>
--- a/DOCS/Test Cases/Data Dictionary.docx
+++ b/DOCS/Test Cases/Data Dictionary.docx
@@ -105,6 +105,23 @@
               <w:t>Volunteer</w:t>
             </w:r>
           </w:p>
+          <w:p/>
+          <w:p/>
+          <w:p/>
+          <w:p/>
+          <w:p/>
+          <w:p/>
+          <w:p/>
+          <w:p/>
+          <w:p/>
+          <w:p/>
+          <w:p/>
+          <w:p>
+            <w:r>
+              <w:t>Manager</w:t>
+            </w:r>
+          </w:p>
+          <w:p/>
         </w:tc>
         <w:tc>
           <w:tcPr>
@@ -159,6 +176,11 @@
             <w:r>
               <w:t>Cant contain spaces</w:t>
             </w:r>
+          </w:p>
+          <w:p>
+            <w:pPr>
+              <w:cnfStyle w:val="000000100000"/>
+            </w:pPr>
           </w:p>
         </w:tc>
       </w:tr>
@@ -179,11 +201,15 @@
             <w:pPr>
               <w:cnfStyle w:val="000000000000"/>
             </w:pPr>
-            <w:proofErr w:type="spellStart"/>
-            <w:r>
-              <w:t>Lastname</w:t>
-            </w:r>
-            <w:proofErr w:type="spellEnd"/>
+            <w:r>
+              <w:t>Last</w:t>
+            </w:r>
+            <w:r>
+              <w:t xml:space="preserve"> </w:t>
+            </w:r>
+            <w:r>
+              <w:t>name</w:t>
+            </w:r>
           </w:p>
         </w:tc>
         <w:tc>
@@ -217,6 +243,11 @@
             <w:r>
               <w:t xml:space="preserve"> and spaces</w:t>
             </w:r>
+          </w:p>
+          <w:p>
+            <w:pPr>
+              <w:cnfStyle w:val="000000000000"/>
+            </w:pPr>
           </w:p>
         </w:tc>
       </w:tr>
@@ -253,12 +284,39 @@
             <w:pPr>
               <w:cnfStyle w:val="000000100000"/>
             </w:pPr>
+            <w:r>
+              <w:t>Min 6 letters</w:t>
+            </w:r>
+          </w:p>
+          <w:p>
+            <w:pPr>
+              <w:cnfStyle w:val="000000100000"/>
+            </w:pPr>
+            <w:r>
+              <w:t>Max 20 letters</w:t>
+            </w:r>
           </w:p>
         </w:tc>
         <w:tc>
           <w:tcPr>
             <w:tcW w:w="2888" w:type="dxa"/>
           </w:tcPr>
+          <w:p>
+            <w:pPr>
+              <w:cnfStyle w:val="000000100000"/>
+            </w:pPr>
+            <w:r>
+              <w:t>Must start with a letter</w:t>
+            </w:r>
+          </w:p>
+          <w:p>
+            <w:pPr>
+              <w:cnfStyle w:val="000000100000"/>
+            </w:pPr>
+            <w:r>
+              <w:t xml:space="preserve">Can not contain space </w:t>
+            </w:r>
+          </w:p>
           <w:p>
             <w:pPr>
               <w:cnfStyle w:val="000000100000"/>
@@ -283,6 +341,86 @@
             <w:pPr>
               <w:cnfStyle w:val="000000000000"/>
             </w:pPr>
+            <w:r>
+              <w:t>Password</w:t>
+            </w:r>
+          </w:p>
+          <w:p>
+            <w:pPr>
+              <w:cnfStyle w:val="000000000000"/>
+            </w:pPr>
+          </w:p>
+          <w:p>
+            <w:pPr>
+              <w:cnfStyle w:val="000000000000"/>
+            </w:pPr>
+          </w:p>
+          <w:p>
+            <w:pPr>
+              <w:cnfStyle w:val="000000000000"/>
+            </w:pPr>
+            <w:r>
+              <w:t>Name</w:t>
+            </w:r>
+          </w:p>
+          <w:p>
+            <w:pPr>
+              <w:cnfStyle w:val="000000000000"/>
+            </w:pPr>
+          </w:p>
+          <w:p>
+            <w:pPr>
+              <w:cnfStyle w:val="000000000000"/>
+            </w:pPr>
+          </w:p>
+          <w:p>
+            <w:pPr>
+              <w:cnfStyle w:val="000000000000"/>
+            </w:pPr>
+            <w:r>
+              <w:t>Last name</w:t>
+            </w:r>
+          </w:p>
+          <w:p>
+            <w:pPr>
+              <w:cnfStyle w:val="000000000000"/>
+            </w:pPr>
+          </w:p>
+          <w:p>
+            <w:pPr>
+              <w:cnfStyle w:val="000000000000"/>
+            </w:pPr>
+          </w:p>
+          <w:p>
+            <w:pPr>
+              <w:cnfStyle w:val="000000000000"/>
+            </w:pPr>
+            <w:r>
+              <w:t>Username</w:t>
+            </w:r>
+          </w:p>
+          <w:p>
+            <w:pPr>
+              <w:cnfStyle w:val="000000000000"/>
+            </w:pPr>
+          </w:p>
+          <w:p>
+            <w:pPr>
+              <w:cnfStyle w:val="000000000000"/>
+            </w:pPr>
+          </w:p>
+          <w:p>
+            <w:pPr>
+              <w:cnfStyle w:val="000000000000"/>
+            </w:pPr>
+            <w:r>
+              <w:t>Password</w:t>
+            </w:r>
+          </w:p>
+          <w:p>
+            <w:pPr>
+              <w:cnfStyle w:val="000000000000"/>
+            </w:pPr>
           </w:p>
         </w:tc>
         <w:tc>
@@ -293,12 +431,189 @@
             <w:pPr>
               <w:cnfStyle w:val="000000000000"/>
             </w:pPr>
+            <w:r>
+              <w:t>Min 6 letters</w:t>
+            </w:r>
+          </w:p>
+          <w:p>
+            <w:pPr>
+              <w:cnfStyle w:val="000000000000"/>
+            </w:pPr>
+            <w:r>
+              <w:t>Max 20 letters</w:t>
+            </w:r>
+          </w:p>
+          <w:p>
+            <w:pPr>
+              <w:cnfStyle w:val="000000000000"/>
+            </w:pPr>
+          </w:p>
+          <w:p>
+            <w:pPr>
+              <w:cnfStyle w:val="000000000000"/>
+            </w:pPr>
+            <w:r>
+              <w:t>Min 3 letters</w:t>
+            </w:r>
+          </w:p>
+          <w:p>
+            <w:pPr>
+              <w:cnfStyle w:val="000000000000"/>
+            </w:pPr>
+            <w:r>
+              <w:t xml:space="preserve">Max 20 letters </w:t>
+            </w:r>
+          </w:p>
+          <w:p>
+            <w:pPr>
+              <w:cnfStyle w:val="000000000000"/>
+            </w:pPr>
+          </w:p>
+          <w:p>
+            <w:pPr>
+              <w:cnfStyle w:val="000000000000"/>
+            </w:pPr>
+            <w:r>
+              <w:t>Min 3 letters</w:t>
+            </w:r>
+            <w:r>
+              <w:br/>
+              <w:t>Max 20 letters</w:t>
+            </w:r>
+          </w:p>
+          <w:p>
+            <w:pPr>
+              <w:cnfStyle w:val="000000000000"/>
+            </w:pPr>
+          </w:p>
+          <w:p>
+            <w:pPr>
+              <w:cnfStyle w:val="000000000000"/>
+            </w:pPr>
+            <w:r>
+              <w:t>Min 6 letters</w:t>
+            </w:r>
+          </w:p>
+          <w:p>
+            <w:pPr>
+              <w:cnfStyle w:val="000000000000"/>
+            </w:pPr>
+            <w:r>
+              <w:t>Max 20 letters</w:t>
+            </w:r>
+          </w:p>
+          <w:p>
+            <w:pPr>
+              <w:cnfStyle w:val="000000000000"/>
+            </w:pPr>
+          </w:p>
+          <w:p>
+            <w:pPr>
+              <w:cnfStyle w:val="000000000000"/>
+            </w:pPr>
+            <w:r>
+              <w:t>Min 6 letters</w:t>
+            </w:r>
+          </w:p>
+          <w:p>
+            <w:pPr>
+              <w:cnfStyle w:val="000000000000"/>
+            </w:pPr>
+            <w:r>
+              <w:t>Max 20 letters</w:t>
+            </w:r>
+          </w:p>
+          <w:p>
+            <w:pPr>
+              <w:cnfStyle w:val="000000000000"/>
+            </w:pPr>
           </w:p>
         </w:tc>
         <w:tc>
           <w:tcPr>
             <w:tcW w:w="2888" w:type="dxa"/>
           </w:tcPr>
+          <w:p>
+            <w:pPr>
+              <w:cnfStyle w:val="000000000000"/>
+            </w:pPr>
+            <w:r>
+              <w:t xml:space="preserve">Can not contain space </w:t>
+            </w:r>
+          </w:p>
+          <w:p>
+            <w:pPr>
+              <w:cnfStyle w:val="000000000000"/>
+            </w:pPr>
+          </w:p>
+          <w:p>
+            <w:pPr>
+              <w:cnfStyle w:val="000000000000"/>
+            </w:pPr>
+          </w:p>
+          <w:p>
+            <w:pPr>
+              <w:cnfStyle w:val="000000000000"/>
+            </w:pPr>
+            <w:r>
+              <w:t>Only contains letters</w:t>
+            </w:r>
+          </w:p>
+          <w:p>
+            <w:pPr>
+              <w:cnfStyle w:val="000000000000"/>
+            </w:pPr>
+            <w:r>
+              <w:t>Cant contain spaces</w:t>
+            </w:r>
+          </w:p>
+          <w:p>
+            <w:pPr>
+              <w:cnfStyle w:val="000000000000"/>
+            </w:pPr>
+          </w:p>
+          <w:p>
+            <w:pPr>
+              <w:cnfStyle w:val="000000000000"/>
+            </w:pPr>
+            <w:r>
+              <w:t>Only contains letters and spaces</w:t>
+            </w:r>
+          </w:p>
+          <w:p>
+            <w:pPr>
+              <w:cnfStyle w:val="000000000000"/>
+            </w:pPr>
+          </w:p>
+          <w:p>
+            <w:pPr>
+              <w:cnfStyle w:val="000000000000"/>
+            </w:pPr>
+            <w:r>
+              <w:t>Must start with a letter</w:t>
+            </w:r>
+          </w:p>
+          <w:p>
+            <w:pPr>
+              <w:cnfStyle w:val="000000000000"/>
+            </w:pPr>
+            <w:r>
+              <w:t xml:space="preserve">Can not contain space </w:t>
+            </w:r>
+          </w:p>
+          <w:p>
+            <w:pPr>
+              <w:cnfStyle w:val="000000000000"/>
+            </w:pPr>
+          </w:p>
+          <w:p>
+            <w:pPr>
+              <w:cnfStyle w:val="000000000000"/>
+            </w:pPr>
+            <w:r>
+              <w:t xml:space="preserve">Can not contain space </w:t>
+            </w:r>
+          </w:p>
           <w:p>
             <w:pPr>
               <w:cnfStyle w:val="000000000000"/>
@@ -376,6 +691,11 @@
               <w:t>Can not contain special characters</w:t>
             </w:r>
           </w:p>
+          <w:p>
+            <w:pPr>
+              <w:cnfStyle w:val="000000100000"/>
+            </w:pPr>
+          </w:p>
         </w:tc>
       </w:tr>
       <w:tr>
@@ -476,10 +796,7 @@
           </w:tcPr>
           <w:p>
             <w:r>
-              <w:t>Map Location</w:t>
-            </w:r>
-            <w:r>
-              <w:t xml:space="preserve">                  </w:t>
+              <w:t xml:space="preserve">Map Location                  </w:t>
             </w:r>
           </w:p>
         </w:tc>
@@ -614,29 +931,20 @@
               <w:cnfStyle w:val="000000000000"/>
             </w:pPr>
             <w:r>
-              <w:t>Amount</w:t>
-            </w:r>
-            <w:r>
-              <w:t xml:space="preserve"> in the need list</w:t>
-            </w:r>
-            <w:r>
-              <w:t xml:space="preserve">           </w:t>
-            </w:r>
-          </w:p>
-          <w:p>
-            <w:pPr>
-              <w:cnfStyle w:val="000000000000"/>
-            </w:pPr>
-          </w:p>
-          <w:p>
-            <w:pPr>
-              <w:cnfStyle w:val="000000000000"/>
-            </w:pPr>
-            <w:r>
-              <w:t>Type of need</w:t>
-            </w:r>
-            <w:r>
-              <w:t xml:space="preserve">   </w:t>
+              <w:t xml:space="preserve">Amount in the need list           </w:t>
+            </w:r>
+          </w:p>
+          <w:p>
+            <w:pPr>
+              <w:cnfStyle w:val="000000000000"/>
+            </w:pPr>
+          </w:p>
+          <w:p>
+            <w:pPr>
+              <w:cnfStyle w:val="000000000000"/>
+            </w:pPr>
+            <w:r>
+              <w:t xml:space="preserve">Type of need   </w:t>
             </w:r>
           </w:p>
           <w:p>
@@ -672,6 +980,7 @@
               <w:cnfStyle w:val="000000000000"/>
             </w:pPr>
             <w:r>
+              <w:lastRenderedPageBreak/>
               <w:t>Min 3 letters</w:t>
             </w:r>
           </w:p>
@@ -788,6 +1097,7 @@
               <w:cnfStyle w:val="000000000000"/>
             </w:pPr>
             <w:r>
+              <w:lastRenderedPageBreak/>
               <w:t>Must start with a letter</w:t>
             </w:r>
           </w:p>
@@ -905,7 +1215,14 @@
             <w:cnfStyle w:val="001000000000"/>
             <w:tcW w:w="1548" w:type="dxa"/>
           </w:tcPr>
+          <w:p>
+            <w:r>
+              <w:lastRenderedPageBreak/>
+              <w:t xml:space="preserve">Request       </w:t>
+            </w:r>
+          </w:p>
           <w:p/>
+          <w:p/>
         </w:tc>
         <w:tc>
           <w:tcPr>
@@ -915,6 +1232,19 @@
             <w:pPr>
               <w:cnfStyle w:val="000000100000"/>
             </w:pPr>
+            <w:r>
+              <w:t>Key Information</w:t>
+            </w:r>
+          </w:p>
+          <w:p>
+            <w:pPr>
+              <w:cnfStyle w:val="000000100000"/>
+            </w:pPr>
+          </w:p>
+          <w:p>
+            <w:pPr>
+              <w:cnfStyle w:val="000000100000"/>
+            </w:pPr>
           </w:p>
         </w:tc>
         <w:tc>
@@ -925,12 +1255,38 @@
             <w:pPr>
               <w:cnfStyle w:val="000000100000"/>
             </w:pPr>
+            <w:r>
+              <w:t>Min 3 letters</w:t>
+            </w:r>
+          </w:p>
+          <w:p>
+            <w:pPr>
+              <w:cnfStyle w:val="000000100000"/>
+            </w:pPr>
+          </w:p>
+          <w:p>
+            <w:pPr>
+              <w:cnfStyle w:val="000000100000"/>
+            </w:pPr>
+          </w:p>
+          <w:p>
+            <w:pPr>
+              <w:cnfStyle w:val="000000100000"/>
+            </w:pPr>
           </w:p>
         </w:tc>
         <w:tc>
           <w:tcPr>
             <w:tcW w:w="2888" w:type="dxa"/>
           </w:tcPr>
+          <w:p>
+            <w:pPr>
+              <w:cnfStyle w:val="000000100000"/>
+            </w:pPr>
+            <w:r>
+              <w:t>Only contains letters</w:t>
+            </w:r>
+          </w:p>
           <w:p>
             <w:pPr>
               <w:cnfStyle w:val="000000100000"/>
@@ -1950,4 +2306,16 @@
   <a:objectDefaults/>
   <a:extraClrSchemeLst/>
 </a:theme>
+</file>
+
+<file path=customXml/item1.xml><?xml version="1.0" encoding="utf-8"?>
+<b:Sources xmlns:b="http://schemas.openxmlformats.org/officeDocument/2006/bibliography" xmlns="http://schemas.openxmlformats.org/officeDocument/2006/bibliography" SelectedStyle="\APA.XSL" StyleName="APA"/>
+</file>
+
+<file path=customXml/itemProps1.xml><?xml version="1.0" encoding="utf-8"?>
+<ds:datastoreItem xmlns:ds="http://schemas.openxmlformats.org/officeDocument/2006/customXml" ds:itemID="{3DCA4CF9-3AE8-4838-8446-9205FCBEF03F}">
+  <ds:schemaRefs>
+    <ds:schemaRef ds:uri="http://schemas.openxmlformats.org/officeDocument/2006/bibliography"/>
+  </ds:schemaRefs>
+</ds:datastoreItem>
 </file>
</xml_diff>